<commit_message>
修复RuntimeError: dictionary changed size during iteration
</commit_message>
<xml_diff>
--- a/机械臂问题解决.docx
+++ b/机械臂问题解决.docx
@@ -168,9 +168,6 @@
       <w:pPr>
         <w:pStyle w:val="1"/>
         <w:spacing w:before="156" w:after="156"/>
-        <w:rPr>
-          <w:rFonts w:hint="eastAsia"/>
-        </w:rPr>
       </w:pPr>
       <w:r>
         <w:t>机械臂</w:t>
@@ -186,9 +183,6 @@
     <w:p>
       <w:pPr>
         <w:pStyle w:val="3"/>
-        <w:rPr>
-          <w:rFonts w:hint="eastAsia"/>
-        </w:rPr>
       </w:pPr>
       <w:r>
         <w:rPr>
@@ -212,15 +206,7 @@
         <w:rPr>
           <w:rFonts w:hint="eastAsia"/>
         </w:rPr>
-        <w:t>（小车正前方的位置</w:t>
-      </w:r>
-      <w:bookmarkStart w:id="0" w:name="_GoBack"/>
-      <w:bookmarkEnd w:id="0"/>
-      <w:r>
-        <w:rPr>
-          <w:rFonts w:hint="eastAsia"/>
-        </w:rPr>
-        <w:t>）</w:t>
+        <w:t>（小车正前方的位置）</w:t>
       </w:r>
       <w:r>
         <w:rPr>
@@ -422,13 +408,7 @@
         <w:rPr>
           <w:rFonts w:hint="eastAsia"/>
         </w:rPr>
-        <w:t>坐标为接近零</w:t>
-      </w:r>
-      <w:r>
-        <w:rPr>
-          <w:rFonts w:hint="eastAsia"/>
-        </w:rPr>
-        <w:t>）正前方时夹具偏左，</w:t>
+        <w:t>坐标为接近零）正前方时夹具偏左，</w:t>
       </w:r>
     </w:p>
     <w:p>
@@ -491,17 +471,11 @@
     <w:p>
       <w:pPr>
         <w:pStyle w:val="ac"/>
-        <w:rPr>
-          <w:rFonts w:hint="eastAsia"/>
-        </w:rPr>
       </w:pPr>
     </w:p>
     <w:p>
       <w:pPr>
         <w:ind w:firstLine="420"/>
-        <w:rPr>
-          <w:rFonts w:hint="eastAsia"/>
-        </w:rPr>
       </w:pPr>
       <w:r>
         <w:rPr>
@@ -541,9 +515,6 @@
           <w:p>
             <w:pPr>
               <w:pStyle w:val="ac"/>
-              <w:rPr>
-                <w:rFonts w:hint="eastAsia"/>
-              </w:rPr>
             </w:pPr>
             <w:r>
               <w:rPr>
@@ -677,9 +648,6 @@
           <w:p>
             <w:pPr>
               <w:pStyle w:val="ac"/>
-              <w:rPr>
-                <w:rFonts w:hint="eastAsia"/>
-              </w:rPr>
             </w:pPr>
             <w:r>
               <w:rPr>
@@ -808,9 +776,6 @@
           <w:p>
             <w:pPr>
               <w:pStyle w:val="ac"/>
-              <w:rPr>
-                <w:rFonts w:hint="eastAsia"/>
-              </w:rPr>
             </w:pPr>
             <w:r>
               <w:rPr>
@@ -996,7 +961,6 @@
             <w:pPr>
               <w:pStyle w:val="ac"/>
               <w:rPr>
-                <w:rFonts w:hint="eastAsia"/>
                 <w:b/>
                 <w:i/>
                 <w:color w:val="FF0000"/>
@@ -1146,9 +1110,6 @@
           <w:p>
             <w:pPr>
               <w:pStyle w:val="ac"/>
-              <w:rPr>
-                <w:rFonts w:hint="eastAsia"/>
-              </w:rPr>
             </w:pPr>
             <w:r>
               <w:rPr>
@@ -1277,9 +1238,6 @@
           <w:p>
             <w:pPr>
               <w:pStyle w:val="ac"/>
-              <w:rPr>
-                <w:rFonts w:hint="eastAsia"/>
-              </w:rPr>
             </w:pPr>
             <w:r>
               <w:rPr>
@@ -1408,9 +1366,6 @@
           <w:p>
             <w:pPr>
               <w:pStyle w:val="ac"/>
-              <w:rPr>
-                <w:rFonts w:hint="eastAsia"/>
-              </w:rPr>
             </w:pPr>
             <w:r>
               <w:rPr>
@@ -1552,9 +1507,6 @@
           <w:p>
             <w:pPr>
               <w:pStyle w:val="ac"/>
-              <w:rPr>
-                <w:rFonts w:hint="eastAsia"/>
-              </w:rPr>
             </w:pPr>
             <w:r>
               <w:rPr>
@@ -1691,9 +1643,6 @@
           <w:p>
             <w:pPr>
               <w:pStyle w:val="ac"/>
-              <w:rPr>
-                <w:rFonts w:hint="eastAsia"/>
-              </w:rPr>
             </w:pPr>
             <w:r>
               <w:rPr>
@@ -1838,9 +1787,6 @@
     <w:p>
       <w:pPr>
         <w:ind w:firstLine="420"/>
-        <w:rPr>
-          <w:rFonts w:hint="eastAsia"/>
-        </w:rPr>
       </w:pPr>
       <w:r>
         <w:t>经过检查发现</w:t>
@@ -1855,7 +1801,15 @@
         <w:rPr>
           <w:rFonts w:hint="eastAsia"/>
         </w:rPr>
-        <w:t>发现低下的旋转轴零位不是很正，导致夹爪偏左，就是往</w:t>
+        <w:t>发现最底下</w:t>
+      </w:r>
+      <w:bookmarkStart w:id="0" w:name="_GoBack"/>
+      <w:bookmarkEnd w:id="0"/>
+      <w:r>
+        <w:rPr>
+          <w:rFonts w:hint="eastAsia"/>
+        </w:rPr>
+        <w:t>的旋转轴零位不是很正，导致夹爪偏左，就是往</w:t>
       </w:r>
       <w:r>
         <w:rPr>
@@ -1870,13 +1824,7 @@
         <w:t>正方向偏，使用校准工具校准后正常</w:t>
       </w:r>
     </w:p>
-    <w:p>
-      <w:pPr>
-        <w:rPr>
-          <w:rFonts w:hint="eastAsia"/>
-        </w:rPr>
-      </w:pPr>
-    </w:p>
+    <w:p/>
     <w:tbl>
       <w:tblPr>
         <w:tblStyle w:val="ab"/>
@@ -2017,13 +1965,7 @@
     <w:p/>
     <w:p/>
     <w:p/>
-    <w:p>
-      <w:pPr>
-        <w:rPr>
-          <w:rFonts w:hint="eastAsia"/>
-        </w:rPr>
-      </w:pPr>
-    </w:p>
+    <w:p/>
     <w:tbl>
       <w:tblPr>
         <w:tblStyle w:val="ab"/>
@@ -2049,9 +1991,6 @@
           <w:p>
             <w:pPr>
               <w:pStyle w:val="ac"/>
-              <w:rPr>
-                <w:rFonts w:hint="eastAsia"/>
-              </w:rPr>
             </w:pPr>
             <w:r>
               <w:rPr>
@@ -2069,9 +2008,6 @@
           <w:p>
             <w:pPr>
               <w:pStyle w:val="ac"/>
-              <w:rPr>
-                <w:rFonts w:hint="eastAsia"/>
-              </w:rPr>
             </w:pPr>
             <w:r>
               <w:rPr>
@@ -2090,7 +2026,6 @@
             <w:pPr>
               <w:pStyle w:val="ac"/>
               <w:rPr>
-                <w:rFonts w:hint="eastAsia"/>
                 <w:b/>
                 <w:color w:val="FF0000"/>
               </w:rPr>
@@ -2100,14 +2035,7 @@
                 <w:b/>
                 <w:color w:val="FF0000"/>
               </w:rPr>
-              <w:t xml:space="preserve">this.y_offset=0.01           </w:t>
-            </w:r>
-            <w:r>
-              <w:rPr>
-                <w:b/>
-                <w:color w:val="FF0000"/>
-              </w:rPr>
-              <w:t xml:space="preserve">     </w:t>
+              <w:t xml:space="preserve">this.y_offset=0.01                </w:t>
             </w:r>
             <w:r>
               <w:rPr>
@@ -2187,9 +2115,6 @@
           <w:p>
             <w:pPr>
               <w:pStyle w:val="ac"/>
-              <w:rPr>
-                <w:rFonts w:hint="eastAsia"/>
-              </w:rPr>
             </w:pPr>
             <w:r>
               <w:rPr>
@@ -2219,9 +2144,6 @@
           <w:p>
             <w:pPr>
               <w:pStyle w:val="ac"/>
-              <w:rPr>
-                <w:rFonts w:hint="eastAsia"/>
-              </w:rPr>
             </w:pPr>
             <w:r>
               <w:rPr>
@@ -2285,11 +2207,6 @@
     </w:p>
     <w:p/>
     <w:p>
-      <w:pPr>
-        <w:rPr>
-          <w:rFonts w:hint="eastAsia"/>
-        </w:rPr>
-      </w:pPr>
       <w:r>
         <w:t>经过多测测量</w:t>
       </w:r>
@@ -2324,13 +2241,7 @@
     <w:p/>
     <w:p/>
     <w:p/>
-    <w:p>
-      <w:pPr>
-        <w:rPr>
-          <w:rFonts w:hint="eastAsia"/>
-        </w:rPr>
-      </w:pPr>
-    </w:p>
+    <w:p/>
     <w:tbl>
       <w:tblPr>
         <w:tblStyle w:val="ab"/>
@@ -5411,7 +5322,7 @@
 </file>
 
 <file path=customXml/itemProps1.xml><?xml version="1.0" encoding="utf-8"?>
-<ds:datastoreItem xmlns:ds="http://schemas.openxmlformats.org/officeDocument/2006/customXml" ds:itemID="{B1CCB0D2-D722-4696-A6FA-2AFB6EACF506}">
+<ds:datastoreItem xmlns:ds="http://schemas.openxmlformats.org/officeDocument/2006/customXml" ds:itemID="{BC517D0D-B898-4BD4-B93B-A376E3FCE5EA}">
   <ds:schemaRefs>
     <ds:schemaRef ds:uri="http://schemas.openxmlformats.org/officeDocument/2006/bibliography"/>
   </ds:schemaRefs>

</xml_diff>